<commit_message>
QRG - updated - cannot run in shared directories
</commit_message>
<xml_diff>
--- a/QRG - ReviewRailDataFull.docx
+++ b/QRG - ReviewRailDataFull.docx
@@ -1,6 +1,6 @@
 
 <file path=word/document.xml><?xml version="1.0" encoding="utf-8"?>
-<w:document xmlns:wpc="http://schemas.microsoft.com/office/word/2010/wordprocessingCanvas" xmlns:cx="http://schemas.microsoft.com/office/drawing/2014/chartex" xmlns:cx1="http://schemas.microsoft.com/office/drawing/2015/9/8/chartex" xmlns:cx2="http://schemas.microsoft.com/office/drawing/2015/10/21/chartex" xmlns:cx3="http://schemas.microsoft.com/office/drawing/2016/5/9/chartex" xmlns:cx4="http://schemas.microsoft.com/office/drawing/2016/5/10/chartex" xmlns:cx5="http://schemas.microsoft.com/office/drawing/2016/5/11/chartex" xmlns:cx6="http://schemas.microsoft.com/office/drawing/2016/5/12/chartex" xmlns:cx7="http://schemas.microsoft.com/office/drawing/2016/5/13/chartex" xmlns:cx8="http://schemas.microsoft.com/office/drawing/2016/5/14/chartex" xmlns:mc="http://schemas.openxmlformats.org/markup-compatibility/2006" xmlns:aink="http://schemas.microsoft.com/office/drawing/2016/ink" xmlns:am3d="http://schemas.microsoft.com/office/drawing/2017/model3d" xmlns:o="urn:schemas-microsoft-com:office:office" xmlns:oel="http://schemas.microsoft.com/office/2019/extlst" xmlns:r="http://schemas.openxmlformats.org/officeDocument/2006/relationships" xmlns:m="http://schemas.openxmlformats.org/officeDocument/2006/math" xmlns:v="urn:schemas-microsoft-com:vml" xmlns:wp14="http://schemas.microsoft.com/office/word/2010/wordprocessingDrawing" xmlns:wp="http://schemas.openxmlformats.org/drawingml/2006/wordprocessingDrawing" xmlns:w10="urn:schemas-microsoft-com:office:word" xmlns:w="http://schemas.openxmlformats.org/wordprocessingml/2006/main" xmlns:w14="http://schemas.microsoft.com/office/word/2010/wordml" xmlns:w15="http://schemas.microsoft.com/office/word/2012/wordml" xmlns:w16cex="http://schemas.microsoft.com/office/word/2018/wordml/cex" xmlns:w16cid="http://schemas.microsoft.com/office/word/2016/wordml/cid" xmlns:w16="http://schemas.microsoft.com/office/word/2018/wordml" xmlns:w16du="http://schemas.microsoft.com/office/word/2023/wordml/word16du" xmlns:w16sdtdh="http://schemas.microsoft.com/office/word/2020/wordml/sdtdatahash" xmlns:w16se="http://schemas.microsoft.com/office/word/2015/wordml/symex" xmlns:wpg="http://schemas.microsoft.com/office/word/2010/wordprocessingGroup" xmlns:wpi="http://schemas.microsoft.com/office/word/2010/wordprocessingInk" xmlns:wne="http://schemas.microsoft.com/office/word/2006/wordml" xmlns:wps="http://schemas.microsoft.com/office/word/2010/wordprocessingShape" mc:Ignorable="w14 w15 w16se w16cid w16 w16cex w16sdtdh w16du wp14">
+<w:document xmlns:wpc="http://schemas.microsoft.com/office/word/2010/wordprocessingCanvas" xmlns:cx="http://schemas.microsoft.com/office/drawing/2014/chartex" xmlns:cx1="http://schemas.microsoft.com/office/drawing/2015/9/8/chartex" xmlns:cx2="http://schemas.microsoft.com/office/drawing/2015/10/21/chartex" xmlns:cx3="http://schemas.microsoft.com/office/drawing/2016/5/9/chartex" xmlns:cx4="http://schemas.microsoft.com/office/drawing/2016/5/10/chartex" xmlns:cx5="http://schemas.microsoft.com/office/drawing/2016/5/11/chartex" xmlns:cx6="http://schemas.microsoft.com/office/drawing/2016/5/12/chartex" xmlns:cx7="http://schemas.microsoft.com/office/drawing/2016/5/13/chartex" xmlns:cx8="http://schemas.microsoft.com/office/drawing/2016/5/14/chartex" xmlns:mc="http://schemas.openxmlformats.org/markup-compatibility/2006" xmlns:aink="http://schemas.microsoft.com/office/drawing/2016/ink" xmlns:am3d="http://schemas.microsoft.com/office/drawing/2017/model3d" xmlns:o="urn:schemas-microsoft-com:office:office" xmlns:oel="http://schemas.microsoft.com/office/2019/extlst" xmlns:r="http://schemas.openxmlformats.org/officeDocument/2006/relationships" xmlns:m="http://schemas.openxmlformats.org/officeDocument/2006/math" xmlns:v="urn:schemas-microsoft-com:vml" xmlns:wp14="http://schemas.microsoft.com/office/word/2010/wordprocessingDrawing" xmlns:wp="http://schemas.openxmlformats.org/drawingml/2006/wordprocessingDrawing" xmlns:w10="urn:schemas-microsoft-com:office:word" xmlns:w="http://schemas.openxmlformats.org/wordprocessingml/2006/main" xmlns:w14="http://schemas.microsoft.com/office/word/2010/wordml" xmlns:w15="http://schemas.microsoft.com/office/word/2012/wordml" xmlns:w16cex="http://schemas.microsoft.com/office/word/2018/wordml/cex" xmlns:w16cid="http://schemas.microsoft.com/office/word/2016/wordml/cid" xmlns:w16="http://schemas.microsoft.com/office/word/2018/wordml" xmlns:w16du="http://schemas.microsoft.com/office/word/2023/wordml/word16du" xmlns:w16sdtdh="http://schemas.microsoft.com/office/word/2020/wordml/sdtdatahash" xmlns:w16sdtfl="http://schemas.microsoft.com/office/word/2024/wordml/sdtformatlock" xmlns:w16se="http://schemas.microsoft.com/office/word/2015/wordml/symex" xmlns:wpg="http://schemas.microsoft.com/office/word/2010/wordprocessingGroup" xmlns:wpi="http://schemas.microsoft.com/office/word/2010/wordprocessingInk" xmlns:wne="http://schemas.microsoft.com/office/word/2006/wordml" xmlns:wps="http://schemas.microsoft.com/office/word/2010/wordprocessingShape" mc:Ignorable="w14 w15 w16se w16cid w16 w16cex w16sdtdh w16sdtfl w16du wp14">
   <w:body>
     <w:p>
       <w:pPr>
@@ -117,10 +117,10 @@
             <v:path o:extrusionok="f" gradientshapeok="t" o:connecttype="rect"/>
             <o:lock v:ext="edit" aspectratio="t"/>
           </v:shapetype>
-          <v:shape id="_x0000_i1039" type="#_x0000_t75" style="width:77.25pt;height:49.5pt" o:ole="">
+          <v:shape id="_x0000_i1025" type="#_x0000_t75" style="width:77pt;height:49.45pt" o:ole="">
             <v:imagedata r:id="rId7" o:title=""/>
           </v:shape>
-          <o:OLEObject Type="Embed" ProgID="Package" ShapeID="_x0000_i1039" DrawAspect="Icon" ObjectID="_1798483794" r:id="rId8"/>
+          <o:OLEObject Type="Embed" ProgID="Package" ShapeID="_x0000_i1025" DrawAspect="Icon" ObjectID="_1798719413" r:id="rId8"/>
         </w:object>
       </w:r>
     </w:p>
@@ -150,6 +150,130 @@
         </w:rPr>
         <w:lastRenderedPageBreak/>
         <w:t>Steps</w:t>
+      </w:r>
+    </w:p>
+    <w:p>
+      <w:pPr>
+        <w:pStyle w:val="ListParagraph"/>
+        <w:numPr>
+          <w:ilvl w:val="0"/>
+          <w:numId w:val="2"/>
+        </w:numPr>
+        <w:rPr>
+          <w:lang w:val="en-AU"/>
+        </w:rPr>
+      </w:pPr>
+      <w:r>
+        <w:rPr>
+          <w:lang w:val="en-AU"/>
+        </w:rPr>
+        <w:t xml:space="preserve">Make sure the script is </w:t>
+      </w:r>
+      <w:r>
+        <w:rPr>
+          <w:lang w:val="en-AU"/>
+        </w:rPr>
+        <w:t>placed (and run)</w:t>
+      </w:r>
+      <w:r>
+        <w:rPr>
+          <w:lang w:val="en-AU"/>
+        </w:rPr>
+        <w:t xml:space="preserve"> from a </w:t>
+      </w:r>
+      <w:r>
+        <w:rPr>
+          <w:b/>
+          <w:bCs/>
+          <w:u w:val="single"/>
+          <w:lang w:val="en-AU"/>
+        </w:rPr>
+        <w:t>local directory</w:t>
+      </w:r>
+      <w:r>
+        <w:rPr>
+          <w:lang w:val="en-AU"/>
+        </w:rPr>
+        <w:br/>
+        <w:t>(i.e. Desktop, Downloads, Documents etc</w:t>
+      </w:r>
+      <w:r>
+        <w:rPr>
+          <w:lang w:val="en-AU"/>
+        </w:rPr>
+        <w:t xml:space="preserve">. </w:t>
+      </w:r>
+      <w:r>
+        <w:rPr>
+          <w:b/>
+          <w:bCs/>
+          <w:lang w:val="en-AU"/>
+        </w:rPr>
+        <w:t xml:space="preserve">not %appdata% </w:t>
+      </w:r>
+      <w:r>
+        <w:rPr>
+          <w:lang w:val="en-AU"/>
+        </w:rPr>
+        <w:t xml:space="preserve">or </w:t>
+      </w:r>
+      <w:r>
+        <w:rPr>
+          <w:b/>
+          <w:bCs/>
+          <w:lang w:val="en-AU"/>
+        </w:rPr>
+        <w:t>OneDrive</w:t>
+      </w:r>
+      <w:r>
+        <w:rPr>
+          <w:lang w:val="en-AU"/>
+        </w:rPr>
+        <w:t>)</w:t>
+      </w:r>
+      <w:r>
+        <w:rPr>
+          <w:lang w:val="en-AU"/>
+        </w:rPr>
+        <w:br/>
+      </w:r>
+      <w:r>
+        <w:rPr>
+          <w:i/>
+          <w:iCs/>
+          <w:lang w:val="en-AU"/>
+        </w:rPr>
+        <w:t xml:space="preserve">Note: </w:t>
+      </w:r>
+      <w:r>
+        <w:rPr>
+          <w:i/>
+          <w:iCs/>
+          <w:lang w:val="en-AU"/>
+        </w:rPr>
+        <w:t>I’m n</w:t>
+      </w:r>
+      <w:r>
+        <w:rPr>
+          <w:i/>
+          <w:iCs/>
+          <w:lang w:val="en-AU"/>
+        </w:rPr>
+        <w:t>ot sure why</w:t>
+      </w:r>
+      <w:r>
+        <w:rPr>
+          <w:i/>
+          <w:iCs/>
+          <w:lang w:val="en-AU"/>
+        </w:rPr>
+        <w:t>, but the script has weird permission issues in other directories</w:t>
+      </w:r>
+      <w:r>
+        <w:rPr>
+          <w:lang w:val="en-AU"/>
+        </w:rPr>
+        <w:br/>
       </w:r>
     </w:p>
     <w:p>
@@ -395,6 +519,7 @@
           <w:noProof/>
           <w:lang w:val="en-AU"/>
         </w:rPr>
+        <w:lastRenderedPageBreak/>
         <w:t>The next step wilil be to</w:t>
       </w:r>
       <w:r>
@@ -494,7 +619,6 @@
           <w:color w:val="FF0000"/>
           <w:lang w:val="en-AU"/>
         </w:rPr>
-        <w:lastRenderedPageBreak/>
         <w:t xml:space="preserve">Select </w:t>
       </w:r>
       <w:r>
@@ -766,6 +890,7 @@
         <w:rPr>
           <w:lang w:val="en-AU"/>
         </w:rPr>
+        <w:lastRenderedPageBreak/>
         <w:t>The second</w:t>
       </w:r>
       <w:r>
@@ -932,7 +1057,7 @@
           <w:lang w:val="en-AU"/>
         </w:rPr>
         <w:drawing>
-          <wp:inline distT="0" distB="0" distL="0" distR="0" wp14:anchorId="6B632685" wp14:editId="7059B282">
+          <wp:inline distT="0" distB="0" distL="0" distR="0" wp14:anchorId="6B632685" wp14:editId="39999ECD">
             <wp:extent cx="5876925" cy="4477256"/>
             <wp:effectExtent l="0" t="0" r="0" b="0"/>
             <wp:docPr id="901401674" name="Picture 9"/>
@@ -1108,7 +1233,7 @@
 </file>
 
 <file path=word/numbering.xml><?xml version="1.0" encoding="utf-8"?>
-<w:numbering xmlns:wpc="http://schemas.microsoft.com/office/word/2010/wordprocessingCanvas" xmlns:cx="http://schemas.microsoft.com/office/drawing/2014/chartex" xmlns:cx1="http://schemas.microsoft.com/office/drawing/2015/9/8/chartex" xmlns:cx2="http://schemas.microsoft.com/office/drawing/2015/10/21/chartex" xmlns:cx3="http://schemas.microsoft.com/office/drawing/2016/5/9/chartex" xmlns:cx4="http://schemas.microsoft.com/office/drawing/2016/5/10/chartex" xmlns:cx5="http://schemas.microsoft.com/office/drawing/2016/5/11/chartex" xmlns:cx6="http://schemas.microsoft.com/office/drawing/2016/5/12/chartex" xmlns:cx7="http://schemas.microsoft.com/office/drawing/2016/5/13/chartex" xmlns:cx8="http://schemas.microsoft.com/office/drawing/2016/5/14/chartex" xmlns:mc="http://schemas.openxmlformats.org/markup-compatibility/2006" xmlns:aink="http://schemas.microsoft.com/office/drawing/2016/ink" xmlns:am3d="http://schemas.microsoft.com/office/drawing/2017/model3d" xmlns:o="urn:schemas-microsoft-com:office:office" xmlns:oel="http://schemas.microsoft.com/office/2019/extlst" xmlns:r="http://schemas.openxmlformats.org/officeDocument/2006/relationships" xmlns:m="http://schemas.openxmlformats.org/officeDocument/2006/math" xmlns:v="urn:schemas-microsoft-com:vml" xmlns:wp14="http://schemas.microsoft.com/office/word/2010/wordprocessingDrawing" xmlns:wp="http://schemas.openxmlformats.org/drawingml/2006/wordprocessingDrawing" xmlns:w10="urn:schemas-microsoft-com:office:word" xmlns:w="http://schemas.openxmlformats.org/wordprocessingml/2006/main" xmlns:w14="http://schemas.microsoft.com/office/word/2010/wordml" xmlns:w15="http://schemas.microsoft.com/office/word/2012/wordml" xmlns:w16cex="http://schemas.microsoft.com/office/word/2018/wordml/cex" xmlns:w16cid="http://schemas.microsoft.com/office/word/2016/wordml/cid" xmlns:w16="http://schemas.microsoft.com/office/word/2018/wordml" xmlns:w16du="http://schemas.microsoft.com/office/word/2023/wordml/word16du" xmlns:w16sdtdh="http://schemas.microsoft.com/office/word/2020/wordml/sdtdatahash" xmlns:w16se="http://schemas.microsoft.com/office/word/2015/wordml/symex" xmlns:wpg="http://schemas.microsoft.com/office/word/2010/wordprocessingGroup" xmlns:wpi="http://schemas.microsoft.com/office/word/2010/wordprocessingInk" xmlns:wne="http://schemas.microsoft.com/office/word/2006/wordml" xmlns:wps="http://schemas.microsoft.com/office/word/2010/wordprocessingShape" mc:Ignorable="w14 w15 w16se w16cid w16 w16cex w16sdtdh w16du wp14">
+<w:numbering xmlns:wpc="http://schemas.microsoft.com/office/word/2010/wordprocessingCanvas" xmlns:cx="http://schemas.microsoft.com/office/drawing/2014/chartex" xmlns:cx1="http://schemas.microsoft.com/office/drawing/2015/9/8/chartex" xmlns:cx2="http://schemas.microsoft.com/office/drawing/2015/10/21/chartex" xmlns:cx3="http://schemas.microsoft.com/office/drawing/2016/5/9/chartex" xmlns:cx4="http://schemas.microsoft.com/office/drawing/2016/5/10/chartex" xmlns:cx5="http://schemas.microsoft.com/office/drawing/2016/5/11/chartex" xmlns:cx6="http://schemas.microsoft.com/office/drawing/2016/5/12/chartex" xmlns:cx7="http://schemas.microsoft.com/office/drawing/2016/5/13/chartex" xmlns:cx8="http://schemas.microsoft.com/office/drawing/2016/5/14/chartex" xmlns:mc="http://schemas.openxmlformats.org/markup-compatibility/2006" xmlns:aink="http://schemas.microsoft.com/office/drawing/2016/ink" xmlns:am3d="http://schemas.microsoft.com/office/drawing/2017/model3d" xmlns:o="urn:schemas-microsoft-com:office:office" xmlns:oel="http://schemas.microsoft.com/office/2019/extlst" xmlns:r="http://schemas.openxmlformats.org/officeDocument/2006/relationships" xmlns:m="http://schemas.openxmlformats.org/officeDocument/2006/math" xmlns:v="urn:schemas-microsoft-com:vml" xmlns:wp14="http://schemas.microsoft.com/office/word/2010/wordprocessingDrawing" xmlns:wp="http://schemas.openxmlformats.org/drawingml/2006/wordprocessingDrawing" xmlns:w10="urn:schemas-microsoft-com:office:word" xmlns:w="http://schemas.openxmlformats.org/wordprocessingml/2006/main" xmlns:w14="http://schemas.microsoft.com/office/word/2010/wordml" xmlns:w15="http://schemas.microsoft.com/office/word/2012/wordml" xmlns:w16cex="http://schemas.microsoft.com/office/word/2018/wordml/cex" xmlns:w16cid="http://schemas.microsoft.com/office/word/2016/wordml/cid" xmlns:w16="http://schemas.microsoft.com/office/word/2018/wordml" xmlns:w16du="http://schemas.microsoft.com/office/word/2023/wordml/word16du" xmlns:w16sdtdh="http://schemas.microsoft.com/office/word/2020/wordml/sdtdatahash" xmlns:w16sdtfl="http://schemas.microsoft.com/office/word/2024/wordml/sdtformatlock" xmlns:w16se="http://schemas.microsoft.com/office/word/2015/wordml/symex" xmlns:wpg="http://schemas.microsoft.com/office/word/2010/wordprocessingGroup" xmlns:wpi="http://schemas.microsoft.com/office/word/2010/wordprocessingInk" xmlns:wne="http://schemas.microsoft.com/office/word/2006/wordml" xmlns:wps="http://schemas.microsoft.com/office/word/2010/wordprocessingShape" mc:Ignorable="w14 w15 w16se w16cid w16 w16cex w16sdtdh w16sdtfl w16du wp14">
   <w:abstractNum w:abstractNumId="0" w15:restartNumberingAfterBreak="0">
     <w:nsid w:val="071612CF"/>
     <w:multiLevelType w:val="hybridMultilevel"/>
@@ -1318,7 +1443,7 @@
 </file>
 
 <file path=word/styles.xml><?xml version="1.0" encoding="utf-8"?>
-<w:styles xmlns:mc="http://schemas.openxmlformats.org/markup-compatibility/2006" xmlns:r="http://schemas.openxmlformats.org/officeDocument/2006/relationships" xmlns:w="http://schemas.openxmlformats.org/wordprocessingml/2006/main" xmlns:w14="http://schemas.microsoft.com/office/word/2010/wordml" xmlns:w15="http://schemas.microsoft.com/office/word/2012/wordml" xmlns:w16cex="http://schemas.microsoft.com/office/word/2018/wordml/cex" xmlns:w16cid="http://schemas.microsoft.com/office/word/2016/wordml/cid" xmlns:w16="http://schemas.microsoft.com/office/word/2018/wordml" xmlns:w16du="http://schemas.microsoft.com/office/word/2023/wordml/word16du" xmlns:w16sdtdh="http://schemas.microsoft.com/office/word/2020/wordml/sdtdatahash" xmlns:w16se="http://schemas.microsoft.com/office/word/2015/wordml/symex" mc:Ignorable="w14 w15 w16se w16cid w16 w16cex w16sdtdh w16du">
+<w:styles xmlns:mc="http://schemas.openxmlformats.org/markup-compatibility/2006" xmlns:r="http://schemas.openxmlformats.org/officeDocument/2006/relationships" xmlns:w="http://schemas.openxmlformats.org/wordprocessingml/2006/main" xmlns:w14="http://schemas.microsoft.com/office/word/2010/wordml" xmlns:w15="http://schemas.microsoft.com/office/word/2012/wordml" xmlns:w16cex="http://schemas.microsoft.com/office/word/2018/wordml/cex" xmlns:w16cid="http://schemas.microsoft.com/office/word/2016/wordml/cid" xmlns:w16="http://schemas.microsoft.com/office/word/2018/wordml" xmlns:w16du="http://schemas.microsoft.com/office/word/2023/wordml/word16du" xmlns:w16sdtdh="http://schemas.microsoft.com/office/word/2020/wordml/sdtdatahash" xmlns:w16sdtfl="http://schemas.microsoft.com/office/word/2024/wordml/sdtformatlock" xmlns:w16se="http://schemas.microsoft.com/office/word/2015/wordml/symex" mc:Ignorable="w14 w15 w16se w16cid w16 w16cex w16sdtdh w16sdtfl w16du">
   <w:docDefaults>
     <w:rPrDefault>
       <w:rPr>
@@ -1920,6 +2045,7 @@
   <w:style w:type="character" w:default="1" w:styleId="DefaultParagraphFont">
     <w:name w:val="Default Paragraph Font"/>
     <w:uiPriority w:val="1"/>
+    <w:semiHidden/>
     <w:unhideWhenUsed/>
   </w:style>
   <w:style w:type="table" w:default="1" w:styleId="TableNormal">

</xml_diff>